<commit_message>
Solving BaekJoon's Algorithm Step 2 if 문 problems
</commit_message>
<xml_diff>
--- a/Python/Solving Algorithm questions/백준의 알고리즘/01.docx
+++ b/Python/Solving Algorithm questions/백준의 알고리즘/01.docx
@@ -1048,7 +1048,7 @@
                     </pic:cNvPicPr>
                   </pic:nvPicPr>
                   <pic:blipFill>
-                    <a:blip r:embed="rId5">
+                    <a:blip r:embed="rId7">
                       <a:extLst>
                         <a:ext uri="{28A0092B-C50C-407E-A947-70E740481C1C}">
                           <a14:useLocalDpi xmlns:a14="http://schemas.microsoft.com/office/drawing/2010/main" val="0"/>
@@ -2371,15 +2371,15 @@
     <w:p>
       <w:pPr>
         <w:rPr>
+          <w:rFonts w:eastAsiaTheme="minorHAnsi"/>
+          <w:szCs w:val="20"/>
+        </w:rPr>
+      </w:pPr>
+      <w:r>
+        <w:rPr>
           <w:rFonts w:eastAsiaTheme="minorHAnsi" w:hint="eastAsia"/>
           <w:szCs w:val="20"/>
         </w:rPr>
-      </w:pPr>
-      <w:r>
-        <w:rPr>
-          <w:rFonts w:eastAsiaTheme="minorHAnsi" w:hint="eastAsia"/>
-          <w:szCs w:val="20"/>
-        </w:rPr>
         <w:t>#</w:t>
       </w:r>
       <w:r>
@@ -2391,108 +2391,588 @@
       </w:r>
     </w:p>
     <w:p>
-      <w:pPr>
+      <w:r>
         <w:rPr>
           <w:rFonts w:hint="eastAsia"/>
         </w:rPr>
-      </w:pPr>
+        <w:t>연도가</w:t>
+      </w:r>
+      <w:r>
+        <w:t xml:space="preserve"> 주어졌을 때, 윤년이면 1, 아니면 0을 출력하는 프로그램을 </w:t>
+      </w:r>
+      <w:proofErr w:type="spellStart"/>
+      <w:r>
+        <w:t>작성하시오</w:t>
+      </w:r>
+      <w:proofErr w:type="spellEnd"/>
+      <w:r>
+        <w:t>.</w:t>
+      </w:r>
+    </w:p>
+    <w:p>
+      <w:r>
+        <w:t>years = int(</w:t>
+      </w:r>
+      <w:proofErr w:type="gramStart"/>
+      <w:r>
+        <w:t>input(</w:t>
+      </w:r>
+      <w:proofErr w:type="gramEnd"/>
+      <w:r>
+        <w:t>))</w:t>
+      </w:r>
+    </w:p>
+    <w:p/>
+    <w:p>
+      <w:r>
+        <w:t>if (years % 400) == 0:</w:t>
+      </w:r>
+    </w:p>
+    <w:p>
+      <w:r>
+        <w:t xml:space="preserve">    </w:t>
+      </w:r>
+      <w:proofErr w:type="gramStart"/>
+      <w:r>
+        <w:t>print(</w:t>
+      </w:r>
+      <w:proofErr w:type="gramEnd"/>
+      <w:r>
+        <w:t>'1')</w:t>
+      </w:r>
+    </w:p>
+    <w:p>
+      <w:proofErr w:type="spellStart"/>
+      <w:r>
+        <w:t>elif</w:t>
+      </w:r>
+      <w:proofErr w:type="spellEnd"/>
+      <w:r>
+        <w:t xml:space="preserve"> (years % 4) == 0 and (years % 100</w:t>
+      </w:r>
+      <w:proofErr w:type="gramStart"/>
+      <w:r>
+        <w:t>) !</w:t>
+      </w:r>
+      <w:proofErr w:type="gramEnd"/>
+      <w:r>
+        <w:t>= 0:</w:t>
+      </w:r>
+    </w:p>
+    <w:p>
+      <w:r>
+        <w:t xml:space="preserve">    </w:t>
+      </w:r>
+      <w:proofErr w:type="gramStart"/>
+      <w:r>
+        <w:t>print(</w:t>
+      </w:r>
+      <w:proofErr w:type="gramEnd"/>
+      <w:r>
+        <w:t>'1')</w:t>
+      </w:r>
+    </w:p>
+    <w:p>
+      <w:r>
+        <w:t>else:</w:t>
+      </w:r>
+    </w:p>
+    <w:p>
+      <w:r>
+        <w:t xml:space="preserve">    </w:t>
+      </w:r>
+      <w:proofErr w:type="gramStart"/>
+      <w:r>
+        <w:t>print(</w:t>
+      </w:r>
+      <w:proofErr w:type="gramEnd"/>
+      <w:r>
+        <w:t>'0')</w:t>
+      </w:r>
+    </w:p>
+    <w:p>
+      <w:pPr>
+        <w:rPr>
+          <w:rFonts w:eastAsiaTheme="minorHAnsi"/>
+          <w:szCs w:val="20"/>
+        </w:rPr>
+      </w:pPr>
+      <w:r>
+        <w:rPr>
+          <w:rFonts w:eastAsiaTheme="minorHAnsi"/>
+          <w:szCs w:val="20"/>
+        </w:rPr>
+        <w:t>----------------------------------------------</w:t>
+      </w:r>
+    </w:p>
+    <w:p>
       <w:r>
         <w:rPr>
           <w:rFonts w:hint="eastAsia"/>
         </w:rPr>
-        <w:t>연도가</w:t>
-      </w:r>
-      <w:r>
-        <w:t xml:space="preserve"> 주어졌을 때, 윤년이면 1, 아니면 0을 출력하는 프로그램을 </w:t>
+        <w:t>#14681</w:t>
+      </w:r>
+    </w:p>
+    <w:p>
+      <w:r>
+        <w:t>흔한 수학 문제 중 하나는 주어진 점이 어느 사분면에 속하는지 알아내는 것이다. 사분면은 아래 그림처럼 1부터 4까지 번호를 갖는다. "Quadrant n"은 "제n사분면"이라는 뜻이다.</w:t>
+      </w:r>
+    </w:p>
+    <w:p>
+      <w:r>
+        <w:drawing>
+          <wp:inline distT="0" distB="0" distL="0" distR="0" wp14:anchorId="3164A362" wp14:editId="7A685A09">
+            <wp:extent cx="2055800" cy="1489710"/>
+            <wp:effectExtent l="0" t="0" r="1905" b="0"/>
+            <wp:docPr id="2" name="그림 2"/>
+            <wp:cNvGraphicFramePr>
+              <a:graphicFrameLocks xmlns:a="http://schemas.openxmlformats.org/drawingml/2006/main" noChangeAspect="1"/>
+            </wp:cNvGraphicFramePr>
+            <a:graphic xmlns:a="http://schemas.openxmlformats.org/drawingml/2006/main">
+              <a:graphicData uri="http://schemas.openxmlformats.org/drawingml/2006/picture">
+                <pic:pic xmlns:pic="http://schemas.openxmlformats.org/drawingml/2006/picture">
+                  <pic:nvPicPr>
+                    <pic:cNvPr id="0" name="Picture 1"/>
+                    <pic:cNvPicPr>
+                      <a:picLocks noChangeAspect="1" noChangeArrowheads="1"/>
+                    </pic:cNvPicPr>
+                  </pic:nvPicPr>
+                  <pic:blipFill>
+                    <a:blip r:embed="rId8" cstate="print">
+                      <a:extLst>
+                        <a:ext uri="{28A0092B-C50C-407E-A947-70E740481C1C}">
+                          <a14:useLocalDpi xmlns:a14="http://schemas.microsoft.com/office/drawing/2010/main" val="0"/>
+                        </a:ext>
+                      </a:extLst>
+                    </a:blip>
+                    <a:srcRect/>
+                    <a:stretch>
+                      <a:fillRect/>
+                    </a:stretch>
+                  </pic:blipFill>
+                  <pic:spPr bwMode="auto">
+                    <a:xfrm>
+                      <a:off x="0" y="0"/>
+                      <a:ext cx="2118854" cy="1535402"/>
+                    </a:xfrm>
+                    <a:prstGeom prst="rect">
+                      <a:avLst/>
+                    </a:prstGeom>
+                    <a:noFill/>
+                    <a:ln>
+                      <a:noFill/>
+                    </a:ln>
+                  </pic:spPr>
+                </pic:pic>
+              </a:graphicData>
+            </a:graphic>
+          </wp:inline>
+        </w:drawing>
+      </w:r>
+    </w:p>
+    <w:p>
+      <w:r>
+        <w:t>예를 들어, 좌표가 (12, 5)인 점 A는 x좌표와 y좌표가 모두 양수이므로 제1사분면에 속한다. 점 B는 x좌표가 음수이고 y좌표가 양수이므로 제2사분면에 속한다.</w:t>
+      </w:r>
+    </w:p>
+    <w:p>
+      <w:r>
+        <w:t xml:space="preserve">점의 좌표를 </w:t>
       </w:r>
       <w:proofErr w:type="spellStart"/>
       <w:r>
+        <w:t>입력받아</w:t>
+      </w:r>
+      <w:proofErr w:type="spellEnd"/>
+      <w:r>
+        <w:t xml:space="preserve"> 그 점이 어느 사분면에 속하는지 알아내는 프로그램을 </w:t>
+      </w:r>
+      <w:proofErr w:type="spellStart"/>
+      <w:r>
         <w:t>작성하시오</w:t>
       </w:r>
       <w:proofErr w:type="spellEnd"/>
       <w:r>
+        <w:t>. 단, x좌표와 y좌표는 모두 양수나 음수라고 가정한다.</w:t>
+      </w:r>
+    </w:p>
+    <w:p>
+      <w:r>
+        <w:t>입력</w:t>
+      </w:r>
+    </w:p>
+    <w:p>
+      <w:r>
+        <w:lastRenderedPageBreak/>
+        <w:t>첫 줄에는 정수 x가 주어진다. (</w:t>
+      </w:r>
+      <w:r>
+        <w:rPr>
+          <w:rFonts w:ascii="바탕" w:eastAsia="바탕" w:hAnsi="바탕" w:cs="바탕" w:hint="eastAsia"/>
+        </w:rPr>
+        <w:t>−</w:t>
+      </w:r>
+      <w:r>
+        <w:t xml:space="preserve">1000 </w:t>
+      </w:r>
+      <w:r>
+        <w:rPr>
+          <w:rFonts w:ascii="맑은 고딕" w:eastAsia="맑은 고딕" w:hAnsi="맑은 고딕" w:cs="맑은 고딕" w:hint="eastAsia"/>
+        </w:rPr>
+        <w:t>≤</w:t>
+      </w:r>
+      <w:r>
+        <w:t xml:space="preserve"> x </w:t>
+      </w:r>
+      <w:r>
+        <w:rPr>
+          <w:rFonts w:ascii="맑은 고딕" w:eastAsia="맑은 고딕" w:hAnsi="맑은 고딕" w:cs="맑은 고딕" w:hint="eastAsia"/>
+        </w:rPr>
+        <w:t>≤</w:t>
+      </w:r>
+      <w:r>
+        <w:t xml:space="preserve"> 1000; x </w:t>
+      </w:r>
+      <w:r>
+        <w:rPr>
+          <w:rFonts w:ascii="맑은 고딕" w:eastAsia="맑은 고딕" w:hAnsi="맑은 고딕" w:cs="맑은 고딕" w:hint="eastAsia"/>
+        </w:rPr>
+        <w:t>≠</w:t>
+      </w:r>
+      <w:r>
+        <w:t xml:space="preserve"> 0) 다음 줄에는 정수 y가 주어진다. (</w:t>
+      </w:r>
+      <w:r>
+        <w:rPr>
+          <w:rFonts w:ascii="바탕" w:eastAsia="바탕" w:hAnsi="바탕" w:cs="바탕" w:hint="eastAsia"/>
+        </w:rPr>
+        <w:t>−</w:t>
+      </w:r>
+      <w:r>
+        <w:t xml:space="preserve">1000 </w:t>
+      </w:r>
+      <w:r>
+        <w:rPr>
+          <w:rFonts w:ascii="맑은 고딕" w:eastAsia="맑은 고딕" w:hAnsi="맑은 고딕" w:cs="맑은 고딕" w:hint="eastAsia"/>
+        </w:rPr>
+        <w:t>≤</w:t>
+      </w:r>
+      <w:r>
+        <w:t xml:space="preserve"> y </w:t>
+      </w:r>
+      <w:r>
+        <w:rPr>
+          <w:rFonts w:ascii="맑은 고딕" w:eastAsia="맑은 고딕" w:hAnsi="맑은 고딕" w:cs="맑은 고딕" w:hint="eastAsia"/>
+        </w:rPr>
+        <w:t>≤</w:t>
+      </w:r>
+      <w:r>
+        <w:t xml:space="preserve"> 1000; y </w:t>
+      </w:r>
+      <w:r>
+        <w:rPr>
+          <w:rFonts w:ascii="맑은 고딕" w:eastAsia="맑은 고딕" w:hAnsi="맑은 고딕" w:cs="맑은 고딕" w:hint="eastAsia"/>
+        </w:rPr>
+        <w:t>≠</w:t>
+      </w:r>
+      <w:r>
+        <w:t xml:space="preserve"> 0)</w:t>
+      </w:r>
+    </w:p>
+    <w:p>
+      <w:r>
+        <w:t>출력</w:t>
+      </w:r>
+    </w:p>
+    <w:p>
+      <w:r>
+        <w:t xml:space="preserve">점 (x, y)의 </w:t>
+      </w:r>
+      <w:proofErr w:type="spellStart"/>
+      <w:r>
+        <w:t>사분면</w:t>
+      </w:r>
+      <w:proofErr w:type="spellEnd"/>
+      <w:r>
+        <w:t xml:space="preserve"> 번호(1, 2, 3, 4 중 하나)를 출력한다.</w:t>
+      </w:r>
+    </w:p>
+    <w:p>
+      <w:r>
+        <w:rPr>
+          <w:noProof/>
+        </w:rPr>
+        <w:drawing>
+          <wp:inline distT="0" distB="0" distL="0" distR="0" wp14:anchorId="36280E82" wp14:editId="546D7E90">
+            <wp:extent cx="1543050" cy="2066925"/>
+            <wp:effectExtent l="0" t="0" r="0" b="9525"/>
+            <wp:docPr id="3" name="그림 3"/>
+            <wp:cNvGraphicFramePr>
+              <a:graphicFrameLocks xmlns:a="http://schemas.openxmlformats.org/drawingml/2006/main" noChangeAspect="1"/>
+            </wp:cNvGraphicFramePr>
+            <a:graphic xmlns:a="http://schemas.openxmlformats.org/drawingml/2006/main">
+              <a:graphicData uri="http://schemas.openxmlformats.org/drawingml/2006/picture">
+                <pic:pic xmlns:pic="http://schemas.openxmlformats.org/drawingml/2006/picture">
+                  <pic:nvPicPr>
+                    <pic:cNvPr id="0" name="Picture 3"/>
+                    <pic:cNvPicPr>
+                      <a:picLocks noChangeAspect="1" noChangeArrowheads="1"/>
+                    </pic:cNvPicPr>
+                  </pic:nvPicPr>
+                  <pic:blipFill>
+                    <a:blip r:embed="rId9">
+                      <a:extLst>
+                        <a:ext uri="{28A0092B-C50C-407E-A947-70E740481C1C}">
+                          <a14:useLocalDpi xmlns:a14="http://schemas.microsoft.com/office/drawing/2010/main" val="0"/>
+                        </a:ext>
+                      </a:extLst>
+                    </a:blip>
+                    <a:srcRect/>
+                    <a:stretch>
+                      <a:fillRect/>
+                    </a:stretch>
+                  </pic:blipFill>
+                  <pic:spPr bwMode="auto">
+                    <a:xfrm>
+                      <a:off x="0" y="0"/>
+                      <a:ext cx="1543050" cy="2066925"/>
+                    </a:xfrm>
+                    <a:prstGeom prst="rect">
+                      <a:avLst/>
+                    </a:prstGeom>
+                    <a:noFill/>
+                    <a:ln>
+                      <a:noFill/>
+                    </a:ln>
+                  </pic:spPr>
+                </pic:pic>
+              </a:graphicData>
+            </a:graphic>
+          </wp:inline>
+        </w:drawing>
+      </w:r>
+    </w:p>
+    <w:p>
+      <w:pPr>
+        <w:rPr>
+          <w:rFonts w:eastAsiaTheme="minorHAnsi"/>
+          <w:szCs w:val="20"/>
+        </w:rPr>
+      </w:pPr>
+      <w:r>
+        <w:rPr>
+          <w:rFonts w:eastAsiaTheme="minorHAnsi"/>
+          <w:szCs w:val="20"/>
+        </w:rPr>
+        <w:t>----------------------------------------------</w:t>
+      </w:r>
+    </w:p>
+    <w:p>
+      <w:pPr>
+        <w:rPr>
+          <w:rFonts w:hint="eastAsia"/>
+        </w:rPr>
+      </w:pPr>
+      <w:r>
+        <w:rPr>
+          <w:rFonts w:hint="eastAsia"/>
+        </w:rPr>
+        <w:t>#</w:t>
+      </w:r>
+      <w:r>
+        <w:t xml:space="preserve"> </w:t>
+      </w:r>
+      <w:r>
+        <w:rPr>
+          <w:rFonts w:hint="eastAsia"/>
+        </w:rPr>
+        <w:t>2884</w:t>
+      </w:r>
+    </w:p>
+    <w:p>
+      <w:r>
+        <w:rPr>
+          <w:rFonts w:hint="eastAsia"/>
+        </w:rPr>
+        <w:t>상근이는</w:t>
+      </w:r>
+      <w:r>
+        <w:t xml:space="preserve"> 매일 아침 알람을 듣고 일어난다. 알람을 듣고 바로 일어나면 다행이겠지만, 항상 조금만 더 자려는 마음 때문에 매일 학교를 지각하고 있다.</w:t>
+      </w:r>
+      <w:r>
+        <w:t xml:space="preserve"> </w:t>
+      </w:r>
+      <w:r>
+        <w:rPr>
+          <w:rFonts w:hint="eastAsia"/>
+        </w:rPr>
+        <w:t>상근이는</w:t>
+      </w:r>
+      <w:r>
+        <w:t xml:space="preserve"> 모든 방법을 동원해보았지만, 조금만 더 자려는 마음은 그 어떤 것도 없앨 수가 없었다.</w:t>
+      </w:r>
+      <w:r>
+        <w:t xml:space="preserve"> </w:t>
+      </w:r>
+      <w:r>
+        <w:rPr>
+          <w:rFonts w:hint="eastAsia"/>
+        </w:rPr>
+        <w:t>이런</w:t>
+      </w:r>
+      <w:r>
+        <w:t xml:space="preserve"> 상근이를 불쌍하게 보던, 창영이는 자신이 사용하는 방법을 추천해 주었다.</w:t>
+      </w:r>
+      <w:r>
+        <w:t xml:space="preserve"> </w:t>
+      </w:r>
+      <w:r>
+        <w:rPr>
+          <w:rFonts w:hint="eastAsia"/>
+        </w:rPr>
+        <w:t>바로</w:t>
+      </w:r>
+      <w:r>
+        <w:t xml:space="preserve"> "45분 일찍 알람 설정하기"이다.</w:t>
+      </w:r>
+    </w:p>
+    <w:p>
+      <w:r>
+        <w:rPr>
+          <w:rFonts w:hint="eastAsia"/>
+        </w:rPr>
+        <w:t>이</w:t>
+      </w:r>
+      <w:r>
+        <w:t xml:space="preserve"> 방법은 단순하다. 원래 설정되어 있는 알람을 45분 앞서는 시간으로 바꾸는 것이다. 어차피 알람 소리를 들으면, 알람을 끄고 조금 더 잘 것이기 때문이다. 이 방법을 사용하면, 매일 아침 더 잤다는 기분을 느낄 수 있고, 학교도 지각하지 않게 된다.</w:t>
+      </w:r>
+      <w:r>
+        <w:t xml:space="preserve"> </w:t>
+      </w:r>
+      <w:r>
+        <w:rPr>
+          <w:rFonts w:hint="eastAsia"/>
+        </w:rPr>
+        <w:t>현재</w:t>
+      </w:r>
+      <w:r>
+        <w:t xml:space="preserve"> 상근이가 설정한 알람 시각이 주어졌을 때, 창영이의 방법을 사용한다면, 이를 언제로 고쳐야 하는지 구하는 프로그램을 </w:t>
+      </w:r>
+      <w:proofErr w:type="spellStart"/>
+      <w:r>
+        <w:t>작성하시오</w:t>
+      </w:r>
+      <w:proofErr w:type="spellEnd"/>
+      <w:r>
         <w:t>.</w:t>
       </w:r>
     </w:p>
     <w:p>
       <w:r>
-        <w:t>years = int(</w:t>
-      </w:r>
-      <w:proofErr w:type="gramStart"/>
-      <w:r>
-        <w:t>input(</w:t>
-      </w:r>
-      <w:proofErr w:type="gramEnd"/>
-      <w:r>
-        <w:t>))</w:t>
-      </w:r>
-    </w:p>
-    <w:p/>
-    <w:p>
-      <w:r>
-        <w:t>if (years % 400) == 0:</w:t>
-      </w:r>
-    </w:p>
-    <w:p>
-      <w:r>
-        <w:t xml:space="preserve">    </w:t>
-      </w:r>
-      <w:proofErr w:type="gramStart"/>
-      <w:r>
-        <w:t>print(</w:t>
-      </w:r>
-      <w:proofErr w:type="gramEnd"/>
-      <w:r>
-        <w:t>'1')</w:t>
-      </w:r>
-    </w:p>
-    <w:p>
-      <w:proofErr w:type="spellStart"/>
-      <w:r>
-        <w:t>elif</w:t>
-      </w:r>
-      <w:proofErr w:type="spellEnd"/>
-      <w:r>
-        <w:t xml:space="preserve"> (years % 4) == 0 and (years % 100</w:t>
-      </w:r>
-      <w:proofErr w:type="gramStart"/>
-      <w:r>
-        <w:t>) !</w:t>
-      </w:r>
-      <w:proofErr w:type="gramEnd"/>
-      <w:r>
-        <w:t>= 0:</w:t>
-      </w:r>
-    </w:p>
-    <w:p>
-      <w:r>
-        <w:t xml:space="preserve">    </w:t>
-      </w:r>
-      <w:proofErr w:type="gramStart"/>
-      <w:r>
-        <w:t>print(</w:t>
-      </w:r>
-      <w:proofErr w:type="gramEnd"/>
-      <w:r>
-        <w:t>'1')</w:t>
-      </w:r>
-    </w:p>
-    <w:p>
-      <w:r>
-        <w:t>else:</w:t>
-      </w:r>
-    </w:p>
-    <w:p>
-      <w:r>
-        <w:t xml:space="preserve">    </w:t>
-      </w:r>
-      <w:proofErr w:type="gramStart"/>
-      <w:r>
-        <w:t>print(</w:t>
-      </w:r>
-      <w:proofErr w:type="gramEnd"/>
-      <w:r>
-        <w:t>'0')</w:t>
+        <w:rPr>
+          <w:rFonts w:hint="eastAsia"/>
+        </w:rPr>
+        <w:t>입력</w:t>
+      </w:r>
+    </w:p>
+    <w:p>
+      <w:r>
+        <w:rPr>
+          <w:rFonts w:hint="eastAsia"/>
+        </w:rPr>
+        <w:t>첫째</w:t>
+      </w:r>
+      <w:r>
+        <w:t xml:space="preserve"> 줄에 두 정수 H와 M이 주어진다. (0 ≤ H ≤ 23, 0 ≤ M ≤ 59) 그리고 이것은 현재 상근이가 설정한 놓은 알람 시간 H시 M분을 의미한다.</w:t>
+      </w:r>
+    </w:p>
+    <w:p>
+      <w:r>
+        <w:rPr>
+          <w:rFonts w:hint="eastAsia"/>
+        </w:rPr>
+        <w:t>입력</w:t>
+      </w:r>
+      <w:r>
+        <w:t xml:space="preserve"> 시간은 24시간 표현을 사용한다. 24시간 표현에서 하루의 시작은 0:0(자정)이고, 끝은 23:59(다음날 자정 1분 전)이다. 시간을 나타낼 때, 불필요한 0은 사용하지 않는다.</w:t>
+      </w:r>
+    </w:p>
+    <w:p>
+      <w:r>
+        <w:rPr>
+          <w:rFonts w:hint="eastAsia"/>
+        </w:rPr>
+        <w:t>출력</w:t>
+      </w:r>
+    </w:p>
+    <w:p>
+      <w:r>
+        <w:rPr>
+          <w:rFonts w:hint="eastAsia"/>
+        </w:rPr>
+        <w:t>첫째</w:t>
+      </w:r>
+      <w:r>
+        <w:t xml:space="preserve"> 줄에 상근이가 창영이의 방법을 사용할 때, 설정해야 하는 알람 시간을 출력한다. (입력과 같</w:t>
+      </w:r>
+      <w:r>
+        <w:lastRenderedPageBreak/>
+        <w:t>은 형태로 출력하면 된다.)</w:t>
+      </w:r>
+    </w:p>
+    <w:p>
+      <w:r>
+        <w:rPr>
+          <w:noProof/>
+        </w:rPr>
+        <w:drawing>
+          <wp:inline distT="0" distB="0" distL="0" distR="0" wp14:anchorId="51959B54" wp14:editId="3CA5CF0B">
+            <wp:extent cx="4286250" cy="1943100"/>
+            <wp:effectExtent l="0" t="0" r="0" b="0"/>
+            <wp:docPr id="4" name="그림 4"/>
+            <wp:cNvGraphicFramePr>
+              <a:graphicFrameLocks xmlns:a="http://schemas.openxmlformats.org/drawingml/2006/main" noChangeAspect="1"/>
+            </wp:cNvGraphicFramePr>
+            <a:graphic xmlns:a="http://schemas.openxmlformats.org/drawingml/2006/main">
+              <a:graphicData uri="http://schemas.openxmlformats.org/drawingml/2006/picture">
+                <pic:pic xmlns:pic="http://schemas.openxmlformats.org/drawingml/2006/picture">
+                  <pic:nvPicPr>
+                    <pic:cNvPr id="0" name="Picture 4"/>
+                    <pic:cNvPicPr>
+                      <a:picLocks noChangeAspect="1" noChangeArrowheads="1"/>
+                    </pic:cNvPicPr>
+                  </pic:nvPicPr>
+                  <pic:blipFill>
+                    <a:blip r:embed="rId10">
+                      <a:extLst>
+                        <a:ext uri="{28A0092B-C50C-407E-A947-70E740481C1C}">
+                          <a14:useLocalDpi xmlns:a14="http://schemas.microsoft.com/office/drawing/2010/main" val="0"/>
+                        </a:ext>
+                      </a:extLst>
+                    </a:blip>
+                    <a:srcRect/>
+                    <a:stretch>
+                      <a:fillRect/>
+                    </a:stretch>
+                  </pic:blipFill>
+                  <pic:spPr bwMode="auto">
+                    <a:xfrm>
+                      <a:off x="0" y="0"/>
+                      <a:ext cx="4286250" cy="1943100"/>
+                    </a:xfrm>
+                    <a:prstGeom prst="rect">
+                      <a:avLst/>
+                    </a:prstGeom>
+                    <a:noFill/>
+                    <a:ln>
+                      <a:noFill/>
+                    </a:ln>
+                  </pic:spPr>
+                </pic:pic>
+              </a:graphicData>
+            </a:graphic>
+          </wp:inline>
+        </w:drawing>
       </w:r>
     </w:p>
     <w:p>
@@ -2511,6 +2991,11 @@
       </w:r>
     </w:p>
     <w:p>
+      <w:pPr>
+        <w:rPr>
+          <w:rFonts w:hint="eastAsia"/>
+        </w:rPr>
+      </w:pPr>
       <w:bookmarkStart w:id="0" w:name="_GoBack"/>
       <w:bookmarkEnd w:id="0"/>
     </w:p>
@@ -2522,6 +3007,56 @@
     </w:sectPr>
   </w:body>
 </w:document>
+</file>
+
+<file path=word/endnotes.xml><?xml version="1.0" encoding="utf-8"?>
+<w:endnotes xmlns:wpc="http://schemas.microsoft.com/office/word/2010/wordprocessingCanvas" xmlns:cx="http://schemas.microsoft.com/office/drawing/2014/chartex" xmlns:cx1="http://schemas.microsoft.com/office/drawing/2015/9/8/chartex" xmlns:cx2="http://schemas.microsoft.com/office/drawing/2015/10/21/chartex" xmlns:cx3="http://schemas.microsoft.com/office/drawing/2016/5/9/chartex" xmlns:cx4="http://schemas.microsoft.com/office/drawing/2016/5/10/chartex" xmlns:cx5="http://schemas.microsoft.com/office/drawing/2016/5/11/chartex" xmlns:cx6="http://schemas.microsoft.com/office/drawing/2016/5/12/chartex" xmlns:cx7="http://schemas.microsoft.com/office/drawing/2016/5/13/chartex" xmlns:cx8="http://schemas.microsoft.com/office/drawing/2016/5/14/chartex" xmlns:mc="http://schemas.openxmlformats.org/markup-compatibility/2006" xmlns:aink="http://schemas.microsoft.com/office/drawing/2016/ink" xmlns:am3d="http://schemas.microsoft.com/office/drawing/2017/model3d" xmlns:o="urn:schemas-microsoft-com:office:office" xmlns:r="http://schemas.openxmlformats.org/officeDocument/2006/relationships" xmlns:m="http://schemas.openxmlformats.org/officeDocument/2006/math" xmlns:v="urn:schemas-microsoft-com:vml" xmlns:wp14="http://schemas.microsoft.com/office/word/2010/wordprocessingDrawing" xmlns:wp="http://schemas.openxmlformats.org/drawingml/2006/wordprocessingDrawing" xmlns:w10="urn:schemas-microsoft-com:office:word" xmlns:w="http://schemas.openxmlformats.org/wordprocessingml/2006/main" xmlns:w14="http://schemas.microsoft.com/office/word/2010/wordml" xmlns:w15="http://schemas.microsoft.com/office/word/2012/wordml" xmlns:w16cid="http://schemas.microsoft.com/office/word/2016/wordml/cid" xmlns:w16se="http://schemas.microsoft.com/office/word/2015/wordml/symex" xmlns:wpg="http://schemas.microsoft.com/office/word/2010/wordprocessingGroup" xmlns:wpi="http://schemas.microsoft.com/office/word/2010/wordprocessingInk" xmlns:wne="http://schemas.microsoft.com/office/word/2006/wordml" xmlns:wps="http://schemas.microsoft.com/office/word/2010/wordprocessingShape" mc:Ignorable="w14 w15 w16se w16cid wp14">
+  <w:endnote w:type="separator" w:id="-1">
+    <w:p>
+      <w:pPr>
+        <w:spacing w:after="0" w:line="240" w:lineRule="auto"/>
+      </w:pPr>
+      <w:r>
+        <w:separator/>
+      </w:r>
+    </w:p>
+  </w:endnote>
+  <w:endnote w:type="continuationSeparator" w:id="0">
+    <w:p>
+      <w:pPr>
+        <w:spacing w:after="0" w:line="240" w:lineRule="auto"/>
+      </w:pPr>
+      <w:r>
+        <w:continuationSeparator/>
+      </w:r>
+    </w:p>
+  </w:endnote>
+</w:endnotes>
+</file>
+
+<file path=word/footnotes.xml><?xml version="1.0" encoding="utf-8"?>
+<w:footnotes xmlns:wpc="http://schemas.microsoft.com/office/word/2010/wordprocessingCanvas" xmlns:cx="http://schemas.microsoft.com/office/drawing/2014/chartex" xmlns:cx1="http://schemas.microsoft.com/office/drawing/2015/9/8/chartex" xmlns:cx2="http://schemas.microsoft.com/office/drawing/2015/10/21/chartex" xmlns:cx3="http://schemas.microsoft.com/office/drawing/2016/5/9/chartex" xmlns:cx4="http://schemas.microsoft.com/office/drawing/2016/5/10/chartex" xmlns:cx5="http://schemas.microsoft.com/office/drawing/2016/5/11/chartex" xmlns:cx6="http://schemas.microsoft.com/office/drawing/2016/5/12/chartex" xmlns:cx7="http://schemas.microsoft.com/office/drawing/2016/5/13/chartex" xmlns:cx8="http://schemas.microsoft.com/office/drawing/2016/5/14/chartex" xmlns:mc="http://schemas.openxmlformats.org/markup-compatibility/2006" xmlns:aink="http://schemas.microsoft.com/office/drawing/2016/ink" xmlns:am3d="http://schemas.microsoft.com/office/drawing/2017/model3d" xmlns:o="urn:schemas-microsoft-com:office:office" xmlns:r="http://schemas.openxmlformats.org/officeDocument/2006/relationships" xmlns:m="http://schemas.openxmlformats.org/officeDocument/2006/math" xmlns:v="urn:schemas-microsoft-com:vml" xmlns:wp14="http://schemas.microsoft.com/office/word/2010/wordprocessingDrawing" xmlns:wp="http://schemas.openxmlformats.org/drawingml/2006/wordprocessingDrawing" xmlns:w10="urn:schemas-microsoft-com:office:word" xmlns:w="http://schemas.openxmlformats.org/wordprocessingml/2006/main" xmlns:w14="http://schemas.microsoft.com/office/word/2010/wordml" xmlns:w15="http://schemas.microsoft.com/office/word/2012/wordml" xmlns:w16cid="http://schemas.microsoft.com/office/word/2016/wordml/cid" xmlns:w16se="http://schemas.microsoft.com/office/word/2015/wordml/symex" xmlns:wpg="http://schemas.microsoft.com/office/word/2010/wordprocessingGroup" xmlns:wpi="http://schemas.microsoft.com/office/word/2010/wordprocessingInk" xmlns:wne="http://schemas.microsoft.com/office/word/2006/wordml" xmlns:wps="http://schemas.microsoft.com/office/word/2010/wordprocessingShape" mc:Ignorable="w14 w15 w16se w16cid wp14">
+  <w:footnote w:type="separator" w:id="-1">
+    <w:p>
+      <w:pPr>
+        <w:spacing w:after="0" w:line="240" w:lineRule="auto"/>
+      </w:pPr>
+      <w:r>
+        <w:separator/>
+      </w:r>
+    </w:p>
+  </w:footnote>
+  <w:footnote w:type="continuationSeparator" w:id="0">
+    <w:p>
+      <w:pPr>
+        <w:spacing w:after="0" w:line="240" w:lineRule="auto"/>
+      </w:pPr>
+      <w:r>
+        <w:continuationSeparator/>
+      </w:r>
+    </w:p>
+  </w:footnote>
+</w:footnotes>
 </file>
 
 <file path=word/numbering.xml><?xml version="1.0" encoding="utf-8"?>
@@ -2639,7 +3174,7 @@
       </w:pPr>
     </w:pPrDefault>
   </w:docDefaults>
-  <w:latentStyles w:defLockedState="0" w:defUIPriority="99" w:defSemiHidden="0" w:defUnhideWhenUsed="0" w:defQFormat="0" w:count="376">
+  <w:latentStyles w:defLockedState="0" w:defUIPriority="99" w:defSemiHidden="0" w:defUnhideWhenUsed="0" w:defQFormat="0" w:count="377">
     <w:lsdException w:name="Normal" w:uiPriority="0" w:qFormat="1"/>
     <w:lsdException w:name="heading 1" w:uiPriority="9" w:qFormat="1"/>
     <w:lsdException w:name="heading 2" w:semiHidden="1" w:uiPriority="9" w:unhideWhenUsed="1" w:qFormat="1"/>
@@ -2745,7 +3280,6 @@
     <w:lsdException w:name="HTML Sample" w:semiHidden="1" w:unhideWhenUsed="1"/>
     <w:lsdException w:name="HTML Typewriter" w:semiHidden="1" w:unhideWhenUsed="1"/>
     <w:lsdException w:name="HTML Variable" w:semiHidden="1" w:unhideWhenUsed="1"/>
-    <w:lsdException w:name="Normal Table" w:semiHidden="1" w:unhideWhenUsed="1"/>
     <w:lsdException w:name="annotation subject" w:semiHidden="1" w:unhideWhenUsed="1"/>
     <w:lsdException w:name="No List" w:semiHidden="1" w:unhideWhenUsed="1"/>
     <w:lsdException w:name="Outline List 1" w:semiHidden="1" w:unhideWhenUsed="1"/>
@@ -2792,10 +3326,8 @@
     <w:lsdException w:name="Table Subtle 2" w:semiHidden="1" w:unhideWhenUsed="1"/>
     <w:lsdException w:name="Table Web 1" w:semiHidden="1" w:unhideWhenUsed="1"/>
     <w:lsdException w:name="Table Web 2" w:semiHidden="1" w:unhideWhenUsed="1"/>
-    <w:lsdException w:name="Table Web 3" w:semiHidden="1" w:unhideWhenUsed="1"/>
     <w:lsdException w:name="Balloon Text" w:semiHidden="1" w:unhideWhenUsed="1"/>
     <w:lsdException w:name="Table Grid" w:uiPriority="39"/>
-    <w:lsdException w:name="Table Theme" w:semiHidden="1" w:unhideWhenUsed="1"/>
     <w:lsdException w:name="Placeholder Text" w:semiHidden="1"/>
     <w:lsdException w:name="No Spacing" w:uiPriority="1" w:qFormat="1"/>
     <w:lsdException w:name="Light Shading" w:uiPriority="60"/>
@@ -3016,6 +3548,7 @@
     <w:lsdException w:name="Hashtag" w:semiHidden="1" w:unhideWhenUsed="1"/>
     <w:lsdException w:name="Unresolved Mention" w:semiHidden="1" w:unhideWhenUsed="1"/>
     <w:lsdException w:name="Smart Link" w:semiHidden="1" w:unhideWhenUsed="1"/>
+    <w:lsdException w:name="Smart Link Error" w:semiHidden="1" w:unhideWhenUsed="1"/>
   </w:latentStyles>
   <w:style w:type="paragraph" w:default="1" w:styleId="a">
     <w:name w:val="Normal"/>
@@ -3030,7 +3563,6 @@
   <w:style w:type="character" w:default="1" w:styleId="a0">
     <w:name w:val="Default Paragraph Font"/>
     <w:uiPriority w:val="1"/>
-    <w:semiHidden/>
     <w:unhideWhenUsed/>
   </w:style>
   <w:style w:type="table" w:default="1" w:styleId="a1">
@@ -3063,6 +3595,50 @@
     <w:pPr>
       <w:ind w:leftChars="400" w:left="800"/>
     </w:pPr>
+  </w:style>
+  <w:style w:type="paragraph" w:styleId="a4">
+    <w:name w:val="header"/>
+    <w:basedOn w:val="a"/>
+    <w:link w:val="Char"/>
+    <w:uiPriority w:val="99"/>
+    <w:unhideWhenUsed/>
+    <w:rsid w:val="00B24C4D"/>
+    <w:pPr>
+      <w:tabs>
+        <w:tab w:val="center" w:pos="4513"/>
+        <w:tab w:val="right" w:pos="9026"/>
+      </w:tabs>
+      <w:snapToGrid w:val="0"/>
+    </w:pPr>
+  </w:style>
+  <w:style w:type="character" w:customStyle="1" w:styleId="Char">
+    <w:name w:val="머리글 Char"/>
+    <w:basedOn w:val="a0"/>
+    <w:link w:val="a4"/>
+    <w:uiPriority w:val="99"/>
+    <w:rsid w:val="00B24C4D"/>
+  </w:style>
+  <w:style w:type="paragraph" w:styleId="a5">
+    <w:name w:val="footer"/>
+    <w:basedOn w:val="a"/>
+    <w:link w:val="Char0"/>
+    <w:uiPriority w:val="99"/>
+    <w:unhideWhenUsed/>
+    <w:rsid w:val="00B24C4D"/>
+    <w:pPr>
+      <w:tabs>
+        <w:tab w:val="center" w:pos="4513"/>
+        <w:tab w:val="right" w:pos="9026"/>
+      </w:tabs>
+      <w:snapToGrid w:val="0"/>
+    </w:pPr>
+  </w:style>
+  <w:style w:type="character" w:customStyle="1" w:styleId="Char0">
+    <w:name w:val="바닥글 Char"/>
+    <w:basedOn w:val="a0"/>
+    <w:link w:val="a5"/>
+    <w:uiPriority w:val="99"/>
+    <w:rsid w:val="00B24C4D"/>
   </w:style>
 </w:styles>
 </file>

</xml_diff>